<commit_message>
16 maret sebelum berangkat kerja
</commit_message>
<xml_diff>
--- a/2021 DEBI TOMIKA/III. SISTEM INFORMASI DAN MULTIMEDIA/III.A. Sistem Informasi/2. III.A.1. Dokumen Usulan Pembangunan SIPIA.docx
+++ b/2021 DEBI TOMIKA/III. SISTEM INFORMASI DAN MULTIMEDIA/III.A. Sistem Informasi/2. III.A.1. Dokumen Usulan Pembangunan SIPIA.docx
@@ -3343,10 +3343,10 @@
             <v:path o:extrusionok="f" gradientshapeok="t" o:connecttype="rect"/>
             <o:lock v:ext="edit" aspectratio="t"/>
           </v:shapetype>
-          <v:shape id="_x0000_i1027" type="#_x0000_t75" style="width:467.9pt;height:193.7pt" o:ole="">
+          <v:shape id="_x0000_i1025" type="#_x0000_t75" style="width:467.9pt;height:193.7pt" o:ole="">
             <v:imagedata r:id="rId8" o:title=""/>
           </v:shape>
-          <o:OLEObject Type="Embed" ProgID="Visio.Drawing.15" ShapeID="_x0000_i1027" DrawAspect="Content" ObjectID="_1740403523" r:id="rId9"/>
+          <o:OLEObject Type="Embed" ProgID="Visio.Drawing.15" ShapeID="_x0000_i1025" DrawAspect="Content" ObjectID="_1740413308" r:id="rId9"/>
         </w:object>
       </w:r>
     </w:p>
@@ -3661,7 +3661,53 @@
           <w:sz w:val="24"/>
           <w:szCs w:val="24"/>
         </w:rPr>
-        <w:t>Tidak bisa memecahkan permasalahan dalam mekanisme pemberian penilaian CKP apabila atasan sedang tidak berada di kantor.</w:t>
+        <w:t>Keamanan data relatif kurang, karena tidak bisa ditambahkan fitur untuk autentikasi pengguna</w:t>
+      </w:r>
+      <w:r>
+        <w:rPr>
+          <w:sz w:val="24"/>
+          <w:szCs w:val="24"/>
+        </w:rPr>
+        <w:t>.</w:t>
+      </w:r>
+    </w:p>
+    <w:p>
+      <w:pPr>
+        <w:pStyle w:val="ListParagraph"/>
+        <w:numPr>
+          <w:ilvl w:val="0"/>
+          <w:numId w:val="10"/>
+        </w:numPr>
+        <w:spacing w:line="360" w:lineRule="auto"/>
+        <w:jc w:val="both"/>
+        <w:rPr>
+          <w:sz w:val="24"/>
+          <w:szCs w:val="24"/>
+        </w:rPr>
+      </w:pPr>
+      <w:r>
+        <w:rPr>
+          <w:sz w:val="24"/>
+          <w:szCs w:val="24"/>
+        </w:rPr>
+        <w:lastRenderedPageBreak/>
+        <w:t xml:space="preserve">Dibutuhkan banyak </w:t>
+      </w:r>
+      <w:r>
+        <w:rPr>
+          <w:i/>
+          <w:iCs/>
+          <w:sz w:val="24"/>
+          <w:szCs w:val="24"/>
+        </w:rPr>
+        <w:t>form</w:t>
+      </w:r>
+      <w:r>
+        <w:rPr>
+          <w:sz w:val="24"/>
+          <w:szCs w:val="24"/>
+        </w:rPr>
+        <w:t xml:space="preserve"> agar seluruh pegawai dapat menilai satu sama lain.</w:t>
       </w:r>
     </w:p>
     <w:p>
@@ -3683,15 +3729,27 @@
           <w:sz w:val="24"/>
           <w:szCs w:val="24"/>
         </w:rPr>
-        <w:lastRenderedPageBreak/>
-        <w:t>Membuat sistem penilaian CKP berbasis WEB</w:t>
-      </w:r>
-    </w:p>
-    <w:p>
-      <w:pPr>
-        <w:pStyle w:val="ListParagraph"/>
-        <w:spacing w:line="360" w:lineRule="auto"/>
-        <w:ind w:firstLine="720"/>
+        <w:t xml:space="preserve">Membuat sistem penilaian </w:t>
+      </w:r>
+      <w:r>
+        <w:rPr>
+          <w:sz w:val="24"/>
+          <w:szCs w:val="24"/>
+        </w:rPr>
+        <w:t>pegawai terbaik</w:t>
+      </w:r>
+      <w:r>
+        <w:rPr>
+          <w:sz w:val="24"/>
+          <w:szCs w:val="24"/>
+        </w:rPr>
+        <w:t xml:space="preserve"> berbasis WEB</w:t>
+      </w:r>
+    </w:p>
+    <w:p>
+      <w:pPr>
+        <w:pStyle w:val="ListParagraph"/>
+        <w:spacing w:line="360" w:lineRule="auto"/>
         <w:jc w:val="both"/>
         <w:rPr>
           <w:sz w:val="24"/>
@@ -3703,7 +3761,28 @@
           <w:sz w:val="24"/>
           <w:szCs w:val="24"/>
         </w:rPr>
-        <w:t xml:space="preserve">Alternatif lain adalah membuat sistem penilaian CKP </w:t>
+        <w:tab/>
+      </w:r>
+      <w:r>
+        <w:rPr>
+          <w:sz w:val="24"/>
+          <w:szCs w:val="24"/>
+        </w:rPr>
+        <w:t xml:space="preserve">Alternatif lain adalah membuat sistem penilaian </w:t>
+      </w:r>
+      <w:r>
+        <w:rPr>
+          <w:sz w:val="24"/>
+          <w:szCs w:val="24"/>
+        </w:rPr>
+        <w:t>pegawai terbaik</w:t>
+      </w:r>
+      <w:r>
+        <w:rPr>
+          <w:sz w:val="24"/>
+          <w:szCs w:val="24"/>
+        </w:rPr>
+        <w:t xml:space="preserve"> berbasis </w:t>
       </w:r>
       <w:r>
         <w:rPr>
@@ -3712,14 +3791,50 @@
           <w:sz w:val="24"/>
           <w:szCs w:val="24"/>
         </w:rPr>
-        <w:t>online</w:t>
-      </w:r>
-      <w:r>
-        <w:rPr>
-          <w:sz w:val="24"/>
-          <w:szCs w:val="24"/>
-        </w:rPr>
-        <w:t xml:space="preserve"> dengan menerapkan konsep baru serta menerapkan sistem berbasis </w:t>
+        <w:t>web</w:t>
+      </w:r>
+      <w:r>
+        <w:rPr>
+          <w:sz w:val="24"/>
+          <w:szCs w:val="24"/>
+        </w:rPr>
+        <w:t xml:space="preserve">. </w:t>
+      </w:r>
+      <w:r>
+        <w:rPr>
+          <w:sz w:val="24"/>
+          <w:szCs w:val="24"/>
+        </w:rPr>
+        <w:t>Sistem penilaian pegawai terbaik tersebut diusulkan untuk memiliki fitur-fitur sebagai berikut</w:t>
+      </w:r>
+      <w:r>
+        <w:rPr>
+          <w:sz w:val="24"/>
+          <w:szCs w:val="24"/>
+        </w:rPr>
+        <w:t>:</w:t>
+      </w:r>
+    </w:p>
+    <w:p>
+      <w:pPr>
+        <w:pStyle w:val="ListParagraph"/>
+        <w:numPr>
+          <w:ilvl w:val="0"/>
+          <w:numId w:val="14"/>
+        </w:numPr>
+        <w:spacing w:line="360" w:lineRule="auto"/>
+        <w:jc w:val="both"/>
+        <w:rPr>
+          <w:sz w:val="24"/>
+          <w:szCs w:val="24"/>
+        </w:rPr>
+      </w:pPr>
+      <w:r>
+        <w:rPr>
+          <w:sz w:val="24"/>
+          <w:szCs w:val="24"/>
+        </w:rPr>
+        <w:t>Form penilaian untuk seluruh pegawai di</w:t>
       </w:r>
       <w:r>
         <w:rPr>
@@ -3728,28 +3843,116 @@
           <w:sz w:val="24"/>
           <w:szCs w:val="24"/>
         </w:rPr>
-        <w:t>web application</w:t>
-      </w:r>
-      <w:r>
-        <w:rPr>
-          <w:sz w:val="24"/>
-          <w:szCs w:val="24"/>
-        </w:rPr>
-        <w:t xml:space="preserve">. Sistem penilaian CKP online tersebut membuat basis data yang menyimpan seluruh data CKP setiap pegawai serta basis data butir kegiatan fungsional beserta besaran angka kreditnya. Sistem ini berbasis web </w:t>
-      </w:r>
-      <w:r>
-        <w:rPr>
-          <w:sz w:val="24"/>
-          <w:szCs w:val="24"/>
-        </w:rPr>
-        <w:t>sehingga</w:t>
-      </w:r>
-      <w:r>
-        <w:rPr>
-          <w:sz w:val="24"/>
-          <w:szCs w:val="24"/>
-        </w:rPr>
-        <w:t xml:space="preserve"> setiap pegawai dapat melakukan entri data capaian hasil pekerjaan yang telah diselesaikan secara langsung dimana saja dan kapan saja. Kemudian atasan bersangkutan dapat memberikan persetujuan dan penilaian hasil pekerjaan bawahannya dimana saja dan kapan saja. Dengan adanya sistem tersebut, para pegawai dapat melihat </w:t>
+        <w:t>generate</w:t>
+      </w:r>
+      <w:r>
+        <w:rPr>
+          <w:sz w:val="24"/>
+          <w:szCs w:val="24"/>
+        </w:rPr>
+        <w:t xml:space="preserve"> secara otomatis untuk setiap periodenya.</w:t>
+      </w:r>
+    </w:p>
+    <w:p>
+      <w:pPr>
+        <w:pStyle w:val="ListParagraph"/>
+        <w:numPr>
+          <w:ilvl w:val="0"/>
+          <w:numId w:val="14"/>
+        </w:numPr>
+        <w:spacing w:line="360" w:lineRule="auto"/>
+        <w:jc w:val="both"/>
+        <w:rPr>
+          <w:sz w:val="24"/>
+          <w:szCs w:val="24"/>
+        </w:rPr>
+      </w:pPr>
+      <w:r>
+        <w:rPr>
+          <w:sz w:val="24"/>
+          <w:szCs w:val="24"/>
+        </w:rPr>
+        <w:t xml:space="preserve">Hanya pengguna yang telah masuk kedalam sistem yang dapat mengakses </w:t>
+      </w:r>
+      <w:r>
+        <w:rPr>
+          <w:sz w:val="24"/>
+          <w:szCs w:val="24"/>
+        </w:rPr>
+        <w:t xml:space="preserve">form </w:t>
+      </w:r>
+      <w:r>
+        <w:rPr>
+          <w:sz w:val="24"/>
+          <w:szCs w:val="24"/>
+        </w:rPr>
+        <w:t>penilaian.</w:t>
+      </w:r>
+    </w:p>
+    <w:p>
+      <w:pPr>
+        <w:pStyle w:val="ListParagraph"/>
+        <w:numPr>
+          <w:ilvl w:val="0"/>
+          <w:numId w:val="14"/>
+        </w:numPr>
+        <w:spacing w:line="360" w:lineRule="auto"/>
+        <w:jc w:val="both"/>
+        <w:rPr>
+          <w:sz w:val="24"/>
+          <w:szCs w:val="24"/>
+        </w:rPr>
+      </w:pPr>
+      <w:r>
+        <w:rPr>
+          <w:sz w:val="24"/>
+          <w:szCs w:val="24"/>
+        </w:rPr>
+        <w:t>Memiliki tampilan status penilaian pegawai terhadap pegawai lain sudah atau belum lengkap.</w:t>
+      </w:r>
+    </w:p>
+    <w:p>
+      <w:pPr>
+        <w:pStyle w:val="ListParagraph"/>
+        <w:numPr>
+          <w:ilvl w:val="0"/>
+          <w:numId w:val="14"/>
+        </w:numPr>
+        <w:spacing w:line="360" w:lineRule="auto"/>
+        <w:jc w:val="both"/>
+        <w:rPr>
+          <w:sz w:val="24"/>
+          <w:szCs w:val="24"/>
+        </w:rPr>
+      </w:pPr>
+      <w:r>
+        <w:rPr>
+          <w:sz w:val="24"/>
+          <w:szCs w:val="24"/>
+        </w:rPr>
+        <w:t>Memiliki fitur untuk memantau status kelengkapan penilaian seluruh pegawai.</w:t>
+      </w:r>
+    </w:p>
+    <w:p>
+      <w:pPr>
+        <w:pStyle w:val="ListParagraph"/>
+        <w:numPr>
+          <w:ilvl w:val="0"/>
+          <w:numId w:val="14"/>
+        </w:numPr>
+        <w:spacing w:line="360" w:lineRule="auto"/>
+        <w:jc w:val="both"/>
+        <w:rPr>
+          <w:sz w:val="24"/>
+          <w:szCs w:val="24"/>
+        </w:rPr>
+      </w:pPr>
+      <w:r>
+        <w:rPr>
+          <w:sz w:val="24"/>
+          <w:szCs w:val="24"/>
+        </w:rPr>
+        <w:t xml:space="preserve">Dapat menampilkan hasil penilaian sementara secara </w:t>
       </w:r>
       <w:r>
         <w:rPr>
@@ -3758,19 +3961,23 @@
           <w:sz w:val="24"/>
           <w:szCs w:val="24"/>
         </w:rPr>
-        <w:t>progress</w:t>
-      </w:r>
-      <w:r>
-        <w:rPr>
-          <w:sz w:val="24"/>
-          <w:szCs w:val="24"/>
-        </w:rPr>
-        <w:t xml:space="preserve"> capaian kinerjanya dari waktu ke waktu. Seorang atasan dapat melakukan evaluasi capaian kinerja bawahannya sesuai dengan periode yang ditentukan.</w:t>
-      </w:r>
-    </w:p>
-    <w:p>
-      <w:pPr>
-        <w:pStyle w:val="ListParagraph"/>
+        <w:t>realtime</w:t>
+      </w:r>
+      <w:r>
+        <w:rPr>
+          <w:sz w:val="24"/>
+          <w:szCs w:val="24"/>
+        </w:rPr>
+        <w:t>.</w:t>
+      </w:r>
+    </w:p>
+    <w:p>
+      <w:pPr>
+        <w:pStyle w:val="ListParagraph"/>
+        <w:numPr>
+          <w:ilvl w:val="0"/>
+          <w:numId w:val="14"/>
+        </w:numPr>
         <w:spacing w:line="360" w:lineRule="auto"/>
         <w:jc w:val="both"/>
         <w:rPr>
@@ -3783,7 +3990,176 @@
           <w:sz w:val="24"/>
           <w:szCs w:val="24"/>
         </w:rPr>
-        <w:t>Dari kedua alternatif solusi yang disajikan diatas, pilihan jatuh pada opsi nomor 2. Alasannya adalah karena opsi nomor 2 menawarkan solusi untuk semua kendala yang ada pada saat ini. Selain itu banyaknya perbedaan konsep dan metode yang harus diterapkan untuk pemecahan masalah yang ada membuat pertimbangan untuk opsi nomor 1 dirasa akan sangat sulit. Walaupun memang lebih murah dari sisi biaya, tapi pemilihan alternatif solusi pada opsi nomor 1 belum dapat menyelesaikan kendal yang selama ini dihadapi.</w:t>
+        <w:t xml:space="preserve">Dapat menyimpan </w:t>
+      </w:r>
+      <w:r>
+        <w:rPr>
+          <w:i/>
+          <w:iCs/>
+          <w:sz w:val="24"/>
+          <w:szCs w:val="24"/>
+        </w:rPr>
+        <w:t>track record</w:t>
+      </w:r>
+      <w:r>
+        <w:rPr>
+          <w:sz w:val="24"/>
+          <w:szCs w:val="24"/>
+        </w:rPr>
+        <w:t xml:space="preserve"> penilaian pegawai kedalam database.</w:t>
+      </w:r>
+    </w:p>
+    <w:p>
+      <w:pPr>
+        <w:pStyle w:val="ListParagraph"/>
+        <w:spacing w:line="360" w:lineRule="auto"/>
+        <w:jc w:val="both"/>
+        <w:rPr>
+          <w:sz w:val="24"/>
+          <w:szCs w:val="24"/>
+        </w:rPr>
+      </w:pPr>
+      <w:r>
+        <w:rPr>
+          <w:sz w:val="24"/>
+          <w:szCs w:val="24"/>
+        </w:rPr>
+        <w:tab/>
+      </w:r>
+      <w:r>
+        <w:rPr>
+          <w:sz w:val="24"/>
+          <w:szCs w:val="24"/>
+        </w:rPr>
+        <w:t xml:space="preserve">Dari kedua alternatif solusi yang disajikan diatas, pilihan </w:t>
+      </w:r>
+      <w:r>
+        <w:rPr>
+          <w:sz w:val="24"/>
+          <w:szCs w:val="24"/>
+        </w:rPr>
+        <w:t xml:space="preserve">usulan </w:t>
+      </w:r>
+      <w:r>
+        <w:rPr>
+          <w:sz w:val="24"/>
+          <w:szCs w:val="24"/>
+        </w:rPr>
+        <w:t xml:space="preserve">jatuh pada opsi nomor 2. Alasannya adalah karena opsi nomor 2 menawarkan solusi untuk </w:t>
+      </w:r>
+      <w:r>
+        <w:rPr>
+          <w:sz w:val="24"/>
+          <w:szCs w:val="24"/>
+        </w:rPr>
+        <w:t>kendala yang ada dari hasil identifikasi dan analisis masalah</w:t>
+      </w:r>
+      <w:r>
+        <w:rPr>
+          <w:sz w:val="24"/>
+          <w:szCs w:val="24"/>
+        </w:rPr>
+        <w:t xml:space="preserve">. Selain itu banyaknya </w:t>
+      </w:r>
+      <w:r>
+        <w:rPr>
+          <w:i/>
+          <w:iCs/>
+          <w:sz w:val="24"/>
+          <w:szCs w:val="24"/>
+        </w:rPr>
+        <w:t>tools</w:t>
+      </w:r>
+      <w:r>
+        <w:rPr>
+          <w:sz w:val="24"/>
+          <w:szCs w:val="24"/>
+        </w:rPr>
+        <w:t xml:space="preserve"> yang berbeda yang harus digunakan </w:t>
+      </w:r>
+      <w:r>
+        <w:rPr>
+          <w:sz w:val="24"/>
+          <w:szCs w:val="24"/>
+        </w:rPr>
+        <w:t xml:space="preserve">untuk pemecahan masalah yang ada membuat pertimbangan </w:t>
+      </w:r>
+      <w:r>
+        <w:rPr>
+          <w:sz w:val="24"/>
+          <w:szCs w:val="24"/>
+        </w:rPr>
+        <w:t>kurang efektif dan efisien</w:t>
+      </w:r>
+      <w:r>
+        <w:rPr>
+          <w:sz w:val="24"/>
+          <w:szCs w:val="24"/>
+        </w:rPr>
+        <w:t xml:space="preserve">. Walaupun </w:t>
+      </w:r>
+      <w:r>
+        <w:rPr>
+          <w:sz w:val="24"/>
+          <w:szCs w:val="24"/>
+        </w:rPr>
+        <w:t xml:space="preserve">solusi nomor </w:t>
+      </w:r>
+      <w:r>
+        <w:rPr>
+          <w:sz w:val="24"/>
+          <w:szCs w:val="24"/>
+        </w:rPr>
+        <w:t xml:space="preserve">1 </w:t>
+      </w:r>
+      <w:r>
+        <w:rPr>
+          <w:sz w:val="24"/>
+          <w:szCs w:val="24"/>
+        </w:rPr>
+        <w:t xml:space="preserve">memiliki keuntungan yaitu dapat diterapkan dengan cepat tanpa perlu </w:t>
+      </w:r>
+      <w:r>
+        <w:rPr>
+          <w:sz w:val="24"/>
+          <w:szCs w:val="24"/>
+        </w:rPr>
+        <w:t>menunggu proses pengembangan sistem</w:t>
+      </w:r>
+      <w:r>
+        <w:rPr>
+          <w:sz w:val="24"/>
+          <w:szCs w:val="24"/>
+        </w:rPr>
+        <w:t>, tapi pemilihan alternatif solusi pada opsi nomor 1 belum dapat menyelesaikan kendal</w:t>
+      </w:r>
+      <w:r>
+        <w:rPr>
+          <w:sz w:val="24"/>
+          <w:szCs w:val="24"/>
+        </w:rPr>
+        <w:t>a</w:t>
+      </w:r>
+      <w:r>
+        <w:rPr>
+          <w:sz w:val="24"/>
+          <w:szCs w:val="24"/>
+        </w:rPr>
+        <w:t xml:space="preserve"> yang </w:t>
+      </w:r>
+      <w:r>
+        <w:rPr>
+          <w:sz w:val="24"/>
+          <w:szCs w:val="24"/>
+        </w:rPr>
+        <w:t>ada saat ini</w:t>
+      </w:r>
+      <w:r>
+        <w:rPr>
+          <w:sz w:val="24"/>
+          <w:szCs w:val="24"/>
+        </w:rPr>
+        <w:t>.</w:t>
       </w:r>
     </w:p>
     <w:sectPr>
@@ -4136,6 +4512,119 @@
     </w:lvl>
   </w:abstractNum>
   <w:abstractNum w:abstractNumId="3" w15:restartNumberingAfterBreak="0">
+    <w:nsid w:val="0AB31ED6"/>
+    <w:multiLevelType w:val="hybridMultilevel"/>
+    <w:tmpl w:val="5F42FD5C"/>
+    <w:lvl w:ilvl="0" w:tplc="04090001">
+      <w:start w:val="1"/>
+      <w:numFmt w:val="bullet"/>
+      <w:lvlText w:val=""/>
+      <w:lvlJc w:val="left"/>
+      <w:pPr>
+        <w:ind w:left="1080" w:hanging="360"/>
+      </w:pPr>
+      <w:rPr>
+        <w:rFonts w:ascii="Symbol" w:hAnsi="Symbol" w:hint="default"/>
+      </w:rPr>
+    </w:lvl>
+    <w:lvl w:ilvl="1" w:tplc="04090003" w:tentative="1">
+      <w:start w:val="1"/>
+      <w:numFmt w:val="bullet"/>
+      <w:lvlText w:val="o"/>
+      <w:lvlJc w:val="left"/>
+      <w:pPr>
+        <w:ind w:left="1800" w:hanging="360"/>
+      </w:pPr>
+      <w:rPr>
+        <w:rFonts w:ascii="Courier New" w:hAnsi="Courier New" w:cs="Courier New" w:hint="default"/>
+      </w:rPr>
+    </w:lvl>
+    <w:lvl w:ilvl="2" w:tplc="04090005" w:tentative="1">
+      <w:start w:val="1"/>
+      <w:numFmt w:val="bullet"/>
+      <w:lvlText w:val=""/>
+      <w:lvlJc w:val="left"/>
+      <w:pPr>
+        <w:ind w:left="2520" w:hanging="360"/>
+      </w:pPr>
+      <w:rPr>
+        <w:rFonts w:ascii="Wingdings" w:hAnsi="Wingdings" w:hint="default"/>
+      </w:rPr>
+    </w:lvl>
+    <w:lvl w:ilvl="3" w:tplc="04090001" w:tentative="1">
+      <w:start w:val="1"/>
+      <w:numFmt w:val="bullet"/>
+      <w:lvlText w:val=""/>
+      <w:lvlJc w:val="left"/>
+      <w:pPr>
+        <w:ind w:left="3240" w:hanging="360"/>
+      </w:pPr>
+      <w:rPr>
+        <w:rFonts w:ascii="Symbol" w:hAnsi="Symbol" w:hint="default"/>
+      </w:rPr>
+    </w:lvl>
+    <w:lvl w:ilvl="4" w:tplc="04090003" w:tentative="1">
+      <w:start w:val="1"/>
+      <w:numFmt w:val="bullet"/>
+      <w:lvlText w:val="o"/>
+      <w:lvlJc w:val="left"/>
+      <w:pPr>
+        <w:ind w:left="3960" w:hanging="360"/>
+      </w:pPr>
+      <w:rPr>
+        <w:rFonts w:ascii="Courier New" w:hAnsi="Courier New" w:cs="Courier New" w:hint="default"/>
+      </w:rPr>
+    </w:lvl>
+    <w:lvl w:ilvl="5" w:tplc="04090005" w:tentative="1">
+      <w:start w:val="1"/>
+      <w:numFmt w:val="bullet"/>
+      <w:lvlText w:val=""/>
+      <w:lvlJc w:val="left"/>
+      <w:pPr>
+        <w:ind w:left="4680" w:hanging="360"/>
+      </w:pPr>
+      <w:rPr>
+        <w:rFonts w:ascii="Wingdings" w:hAnsi="Wingdings" w:hint="default"/>
+      </w:rPr>
+    </w:lvl>
+    <w:lvl w:ilvl="6" w:tplc="04090001" w:tentative="1">
+      <w:start w:val="1"/>
+      <w:numFmt w:val="bullet"/>
+      <w:lvlText w:val=""/>
+      <w:lvlJc w:val="left"/>
+      <w:pPr>
+        <w:ind w:left="5400" w:hanging="360"/>
+      </w:pPr>
+      <w:rPr>
+        <w:rFonts w:ascii="Symbol" w:hAnsi="Symbol" w:hint="default"/>
+      </w:rPr>
+    </w:lvl>
+    <w:lvl w:ilvl="7" w:tplc="04090003" w:tentative="1">
+      <w:start w:val="1"/>
+      <w:numFmt w:val="bullet"/>
+      <w:lvlText w:val="o"/>
+      <w:lvlJc w:val="left"/>
+      <w:pPr>
+        <w:ind w:left="6120" w:hanging="360"/>
+      </w:pPr>
+      <w:rPr>
+        <w:rFonts w:ascii="Courier New" w:hAnsi="Courier New" w:cs="Courier New" w:hint="default"/>
+      </w:rPr>
+    </w:lvl>
+    <w:lvl w:ilvl="8" w:tplc="04090005" w:tentative="1">
+      <w:start w:val="1"/>
+      <w:numFmt w:val="bullet"/>
+      <w:lvlText w:val=""/>
+      <w:lvlJc w:val="left"/>
+      <w:pPr>
+        <w:ind w:left="6840" w:hanging="360"/>
+      </w:pPr>
+      <w:rPr>
+        <w:rFonts w:ascii="Wingdings" w:hAnsi="Wingdings" w:hint="default"/>
+      </w:rPr>
+    </w:lvl>
+  </w:abstractNum>
+  <w:abstractNum w:abstractNumId="4" w15:restartNumberingAfterBreak="0">
     <w:nsid w:val="0B5B667E"/>
     <w:multiLevelType w:val="hybridMultilevel"/>
     <w:tmpl w:val="F9469EA4"/>
@@ -4248,7 +4737,7 @@
       </w:rPr>
     </w:lvl>
   </w:abstractNum>
-  <w:abstractNum w:abstractNumId="4" w15:restartNumberingAfterBreak="0">
+  <w:abstractNum w:abstractNumId="5" w15:restartNumberingAfterBreak="0">
     <w:nsid w:val="15F226B2"/>
     <w:multiLevelType w:val="hybridMultilevel"/>
     <w:tmpl w:val="4C605B92"/>
@@ -4361,7 +4850,7 @@
       </w:rPr>
     </w:lvl>
   </w:abstractNum>
-  <w:abstractNum w:abstractNumId="5" w15:restartNumberingAfterBreak="0">
+  <w:abstractNum w:abstractNumId="6" w15:restartNumberingAfterBreak="0">
     <w:nsid w:val="202F58B5"/>
     <w:multiLevelType w:val="hybridMultilevel"/>
     <w:tmpl w:val="C1546F16"/>
@@ -4474,7 +4963,7 @@
       </w:rPr>
     </w:lvl>
   </w:abstractNum>
-  <w:abstractNum w:abstractNumId="6" w15:restartNumberingAfterBreak="0">
+  <w:abstractNum w:abstractNumId="7" w15:restartNumberingAfterBreak="0">
     <w:nsid w:val="210B5961"/>
     <w:multiLevelType w:val="hybridMultilevel"/>
     <w:tmpl w:val="55AC3B22"/>
@@ -4587,7 +5076,7 @@
       </w:rPr>
     </w:lvl>
   </w:abstractNum>
-  <w:abstractNum w:abstractNumId="7" w15:restartNumberingAfterBreak="0">
+  <w:abstractNum w:abstractNumId="8" w15:restartNumberingAfterBreak="0">
     <w:nsid w:val="4B942EF5"/>
     <w:multiLevelType w:val="hybridMultilevel"/>
     <w:tmpl w:val="53369B7A"/>
@@ -4673,7 +5162,120 @@
       </w:pPr>
     </w:lvl>
   </w:abstractNum>
-  <w:abstractNum w:abstractNumId="8" w15:restartNumberingAfterBreak="0">
+  <w:abstractNum w:abstractNumId="9" w15:restartNumberingAfterBreak="0">
+    <w:nsid w:val="60462671"/>
+    <w:multiLevelType w:val="hybridMultilevel"/>
+    <w:tmpl w:val="F7505D92"/>
+    <w:lvl w:ilvl="0" w:tplc="04090001">
+      <w:start w:val="1"/>
+      <w:numFmt w:val="bullet"/>
+      <w:lvlText w:val=""/>
+      <w:lvlJc w:val="left"/>
+      <w:pPr>
+        <w:ind w:left="1440" w:hanging="360"/>
+      </w:pPr>
+      <w:rPr>
+        <w:rFonts w:ascii="Symbol" w:hAnsi="Symbol" w:hint="default"/>
+      </w:rPr>
+    </w:lvl>
+    <w:lvl w:ilvl="1" w:tplc="04090003" w:tentative="1">
+      <w:start w:val="1"/>
+      <w:numFmt w:val="bullet"/>
+      <w:lvlText w:val="o"/>
+      <w:lvlJc w:val="left"/>
+      <w:pPr>
+        <w:ind w:left="2160" w:hanging="360"/>
+      </w:pPr>
+      <w:rPr>
+        <w:rFonts w:ascii="Courier New" w:hAnsi="Courier New" w:cs="Courier New" w:hint="default"/>
+      </w:rPr>
+    </w:lvl>
+    <w:lvl w:ilvl="2" w:tplc="04090005" w:tentative="1">
+      <w:start w:val="1"/>
+      <w:numFmt w:val="bullet"/>
+      <w:lvlText w:val=""/>
+      <w:lvlJc w:val="left"/>
+      <w:pPr>
+        <w:ind w:left="2880" w:hanging="360"/>
+      </w:pPr>
+      <w:rPr>
+        <w:rFonts w:ascii="Wingdings" w:hAnsi="Wingdings" w:hint="default"/>
+      </w:rPr>
+    </w:lvl>
+    <w:lvl w:ilvl="3" w:tplc="04090001" w:tentative="1">
+      <w:start w:val="1"/>
+      <w:numFmt w:val="bullet"/>
+      <w:lvlText w:val=""/>
+      <w:lvlJc w:val="left"/>
+      <w:pPr>
+        <w:ind w:left="3600" w:hanging="360"/>
+      </w:pPr>
+      <w:rPr>
+        <w:rFonts w:ascii="Symbol" w:hAnsi="Symbol" w:hint="default"/>
+      </w:rPr>
+    </w:lvl>
+    <w:lvl w:ilvl="4" w:tplc="04090003" w:tentative="1">
+      <w:start w:val="1"/>
+      <w:numFmt w:val="bullet"/>
+      <w:lvlText w:val="o"/>
+      <w:lvlJc w:val="left"/>
+      <w:pPr>
+        <w:ind w:left="4320" w:hanging="360"/>
+      </w:pPr>
+      <w:rPr>
+        <w:rFonts w:ascii="Courier New" w:hAnsi="Courier New" w:cs="Courier New" w:hint="default"/>
+      </w:rPr>
+    </w:lvl>
+    <w:lvl w:ilvl="5" w:tplc="04090005" w:tentative="1">
+      <w:start w:val="1"/>
+      <w:numFmt w:val="bullet"/>
+      <w:lvlText w:val=""/>
+      <w:lvlJc w:val="left"/>
+      <w:pPr>
+        <w:ind w:left="5040" w:hanging="360"/>
+      </w:pPr>
+      <w:rPr>
+        <w:rFonts w:ascii="Wingdings" w:hAnsi="Wingdings" w:hint="default"/>
+      </w:rPr>
+    </w:lvl>
+    <w:lvl w:ilvl="6" w:tplc="04090001" w:tentative="1">
+      <w:start w:val="1"/>
+      <w:numFmt w:val="bullet"/>
+      <w:lvlText w:val=""/>
+      <w:lvlJc w:val="left"/>
+      <w:pPr>
+        <w:ind w:left="5760" w:hanging="360"/>
+      </w:pPr>
+      <w:rPr>
+        <w:rFonts w:ascii="Symbol" w:hAnsi="Symbol" w:hint="default"/>
+      </w:rPr>
+    </w:lvl>
+    <w:lvl w:ilvl="7" w:tplc="04090003" w:tentative="1">
+      <w:start w:val="1"/>
+      <w:numFmt w:val="bullet"/>
+      <w:lvlText w:val="o"/>
+      <w:lvlJc w:val="left"/>
+      <w:pPr>
+        <w:ind w:left="6480" w:hanging="360"/>
+      </w:pPr>
+      <w:rPr>
+        <w:rFonts w:ascii="Courier New" w:hAnsi="Courier New" w:cs="Courier New" w:hint="default"/>
+      </w:rPr>
+    </w:lvl>
+    <w:lvl w:ilvl="8" w:tplc="04090005" w:tentative="1">
+      <w:start w:val="1"/>
+      <w:numFmt w:val="bullet"/>
+      <w:lvlText w:val=""/>
+      <w:lvlJc w:val="left"/>
+      <w:pPr>
+        <w:ind w:left="7200" w:hanging="360"/>
+      </w:pPr>
+      <w:rPr>
+        <w:rFonts w:ascii="Wingdings" w:hAnsi="Wingdings" w:hint="default"/>
+      </w:rPr>
+    </w:lvl>
+  </w:abstractNum>
+  <w:abstractNum w:abstractNumId="10" w15:restartNumberingAfterBreak="0">
     <w:nsid w:val="654B3F65"/>
     <w:multiLevelType w:val="hybridMultilevel"/>
     <w:tmpl w:val="5CB633AA"/>
@@ -4759,7 +5361,7 @@
       </w:pPr>
     </w:lvl>
   </w:abstractNum>
-  <w:abstractNum w:abstractNumId="9" w15:restartNumberingAfterBreak="0">
+  <w:abstractNum w:abstractNumId="11" w15:restartNumberingAfterBreak="0">
     <w:nsid w:val="6C320C53"/>
     <w:multiLevelType w:val="hybridMultilevel"/>
     <w:tmpl w:val="E56AA9C6"/>
@@ -4872,7 +5474,7 @@
       </w:rPr>
     </w:lvl>
   </w:abstractNum>
-  <w:abstractNum w:abstractNumId="10" w15:restartNumberingAfterBreak="0">
+  <w:abstractNum w:abstractNumId="12" w15:restartNumberingAfterBreak="0">
     <w:nsid w:val="74036897"/>
     <w:multiLevelType w:val="hybridMultilevel"/>
     <w:tmpl w:val="92542AE2"/>
@@ -4985,7 +5587,7 @@
       </w:rPr>
     </w:lvl>
   </w:abstractNum>
-  <w:abstractNum w:abstractNumId="11" w15:restartNumberingAfterBreak="0">
+  <w:abstractNum w:abstractNumId="13" w15:restartNumberingAfterBreak="0">
     <w:nsid w:val="7ABC41A8"/>
     <w:multiLevelType w:val="hybridMultilevel"/>
     <w:tmpl w:val="2BF6C814"/>
@@ -5079,36 +5681,42 @@
     <w:abstractNumId w:val="2"/>
   </w:num>
   <w:num w:numId="2" w16cid:durableId="694769615">
-    <w:abstractNumId w:val="8"/>
+    <w:abstractNumId w:val="10"/>
   </w:num>
   <w:num w:numId="3" w16cid:durableId="243613476">
-    <w:abstractNumId w:val="11"/>
+    <w:abstractNumId w:val="13"/>
   </w:num>
   <w:num w:numId="4" w16cid:durableId="716196472">
-    <w:abstractNumId w:val="4"/>
+    <w:abstractNumId w:val="5"/>
   </w:num>
   <w:num w:numId="5" w16cid:durableId="1396319861">
-    <w:abstractNumId w:val="5"/>
+    <w:abstractNumId w:val="6"/>
   </w:num>
   <w:num w:numId="6" w16cid:durableId="281378444">
-    <w:abstractNumId w:val="3"/>
+    <w:abstractNumId w:val="4"/>
   </w:num>
   <w:num w:numId="7" w16cid:durableId="498927075">
     <w:abstractNumId w:val="1"/>
   </w:num>
   <w:num w:numId="8" w16cid:durableId="827480853">
-    <w:abstractNumId w:val="10"/>
+    <w:abstractNumId w:val="12"/>
   </w:num>
   <w:num w:numId="9" w16cid:durableId="1589534591">
-    <w:abstractNumId w:val="7"/>
+    <w:abstractNumId w:val="8"/>
   </w:num>
   <w:num w:numId="10" w16cid:durableId="2105682002">
     <w:abstractNumId w:val="0"/>
   </w:num>
   <w:num w:numId="11" w16cid:durableId="2022975224">
-    <w:abstractNumId w:val="6"/>
+    <w:abstractNumId w:val="7"/>
   </w:num>
   <w:num w:numId="12" w16cid:durableId="383221010">
+    <w:abstractNumId w:val="11"/>
+  </w:num>
+  <w:num w:numId="13" w16cid:durableId="220018331">
+    <w:abstractNumId w:val="3"/>
+  </w:num>
+  <w:num w:numId="14" w16cid:durableId="1188328080">
     <w:abstractNumId w:val="9"/>
   </w:num>
 </w:numbering>

</xml_diff>